<commit_message>
Test of power supplies
</commit_message>
<xml_diff>
--- a/Test/Design test preparation V01.docx
+++ b/Test/Design test preparation V01.docx
@@ -132,8 +132,16 @@
         <w:rPr>
           <w:lang w:val="en-US"/>
         </w:rPr>
-        <w:t xml:space="preserve"> in_TRACO1, out_TRACO1(</w:t>
-      </w:r>
+        <w:t xml:space="preserve"> in_TRACO1</w:t>
+      </w:r>
+      <w:r>
+        <w:rPr>
+          <w:lang w:val="en-US"/>
+        </w:rPr>
+        <w:t>(</w:t>
+      </w:r>
+      <w:bookmarkStart w:id="0" w:name="_GoBack"/>
+      <w:bookmarkEnd w:id="0"/>
       <w:r>
         <w:rPr>
           <w:lang w:val="en-US"/>
@@ -1045,13 +1053,7 @@
         <w:rPr>
           <w:lang w:val="en-US"/>
         </w:rPr>
-        <w:t>Solder the drivers at Drv1-2</w:t>
-      </w:r>
-      <w:r>
-        <w:rPr>
-          <w:lang w:val="en-US"/>
-        </w:rPr>
-        <w:t>(NCP81074A).</w:t>
+        <w:t>Solder the drivers at Drv1-2(NCP81074A).</w:t>
       </w:r>
     </w:p>
     <w:p>
@@ -1069,25 +1071,7 @@
         <w:rPr>
           <w:lang w:val="en-US"/>
         </w:rPr>
-        <w:t xml:space="preserve">Solder </w:t>
-      </w:r>
-      <w:r>
-        <w:rPr>
-          <w:lang w:val="en-US"/>
-        </w:rPr>
-        <w:t xml:space="preserve">the </w:t>
-      </w:r>
-      <w:r>
-        <w:rPr>
-          <w:lang w:val="en-US"/>
-        </w:rPr>
-        <w:t>resistors R5-R1</w:t>
-      </w:r>
-      <w:r>
-        <w:rPr>
-          <w:lang w:val="en-US"/>
-        </w:rPr>
-        <w:t>0.</w:t>
+        <w:t>Solder the resistors R5-R10.</w:t>
       </w:r>
     </w:p>
     <w:p>
@@ -1105,19 +1089,7 @@
         <w:rPr>
           <w:lang w:val="en-US"/>
         </w:rPr>
-        <w:t xml:space="preserve">Solder </w:t>
-      </w:r>
-      <w:r>
-        <w:rPr>
-          <w:lang w:val="en-US"/>
-        </w:rPr>
-        <w:t>decoupling capacitors C8+C10</w:t>
-      </w:r>
-      <w:r>
-        <w:rPr>
-          <w:lang w:val="en-US"/>
-        </w:rPr>
-        <w:t>.</w:t>
+        <w:t>Solder decoupling capacitors C8+C10.</w:t>
       </w:r>
     </w:p>
     <w:p>
@@ -1153,19 +1125,7 @@
         <w:rPr>
           <w:lang w:val="en-US"/>
         </w:rPr>
-        <w:t>Measure the out</w:t>
-      </w:r>
-      <w:r>
-        <w:rPr>
-          <w:lang w:val="en-US"/>
-        </w:rPr>
-        <w:t>put from driver1</w:t>
-      </w:r>
-      <w:r>
-        <w:rPr>
-          <w:lang w:val="en-US"/>
-        </w:rPr>
-        <w:t xml:space="preserve"> between PWM1 and L-in(GND).</w:t>
+        <w:t>Measure the output from driver1 between PWM1 and L-in(GND).</w:t>
       </w:r>
     </w:p>
     <w:p>
@@ -1658,8 +1618,6 @@
         </w:rPr>
         <w:t xml:space="preserve"> Raw(+)</w:t>
       </w:r>
-      <w:bookmarkStart w:id="0" w:name="_GoBack"/>
-      <w:bookmarkEnd w:id="0"/>
       <w:r>
         <w:rPr>
           <w:rFonts w:eastAsiaTheme="minorEastAsia"/>
@@ -1679,14 +1637,7 @@
           <w:rFonts w:eastAsiaTheme="minorEastAsia"/>
           <w:lang w:val="en-US"/>
         </w:rPr>
-        <w:t xml:space="preserve"> </w:t>
-      </w:r>
-      <w:r>
-        <w:rPr>
-          <w:rFonts w:eastAsiaTheme="minorEastAsia"/>
-          <w:lang w:val="en-US"/>
-        </w:rPr>
-        <w:t>GND-</w:t>
+        <w:t xml:space="preserve"> GND-</w:t>
       </w:r>
       <w:proofErr w:type="spellStart"/>
       <w:r>
@@ -3967,7 +3918,7 @@
 </file>
 
 <file path=customXml/itemProps1.xml><?xml version="1.0" encoding="utf-8"?>
-<ds:datastoreItem xmlns:ds="http://schemas.openxmlformats.org/officeDocument/2006/customXml" ds:itemID="{87EFBA64-A26F-463B-B419-D67961232671}">
+<ds:datastoreItem xmlns:ds="http://schemas.openxmlformats.org/officeDocument/2006/customXml" ds:itemID="{1470C0C6-1266-489C-A59A-3D4F5CC3C0E9}">
   <ds:schemaRefs>
     <ds:schemaRef ds:uri="http://schemas.openxmlformats.org/officeDocument/2006/bibliography"/>
   </ds:schemaRefs>

</xml_diff>